<commit_message>
build files to execution
</commit_message>
<xml_diff>
--- a/Design.docx
+++ b/Design.docx
@@ -143,6 +143,8 @@
           <w:szCs w:val="44"/>
         </w:rPr>
       </w:pPr>
+      <w:bookmarkStart w:id="0" w:name="_GoBack"/>
+      <w:bookmarkEnd w:id="0"/>
       <w:r>
         <w:rPr>
           <w:b/>
@@ -246,13 +248,8 @@
         <w:t>-</w:t>
       </w:r>
       <w:r>
-        <w:t xml:space="preserve">&gt; Browse the Directory with parent </w:t>
+        <w:t>&gt; Browse the Directory with parent pom</w:t>
       </w:r>
-      <w:proofErr w:type="spellStart"/>
-      <w:r>
-        <w:t>pom</w:t>
-      </w:r>
-      <w:proofErr w:type="spellEnd"/>
     </w:p>
     <w:p>
       <w:pPr>
@@ -404,7 +401,14 @@
         <w:rPr>
           <w:rFonts w:cs="Iskoola Pota"/>
         </w:rPr>
-        <w:t>App is using Thread pool to listen client connections.</w:t>
+        <w:t>App is using Thread pool to listen client connections</w:t>
+      </w:r>
+      <w:r>
+        <w:rPr>
+          <w:rFonts w:cs="Iskoola Pota"/>
+          <w:cs/>
+        </w:rPr>
+        <w:t>.</w:t>
       </w:r>
     </w:p>
     <w:p>
@@ -420,21 +424,14 @@
         <w:rPr>
           <w:rFonts w:cs="Iskoola Pota"/>
         </w:rPr>
-        <w:t xml:space="preserve">Send Mail Client is submitting the requests using another executor service and get the </w:t>
+        <w:t>Send Mail Client is submitting the requests using another executor service and get the Completable Futures of all jobs and join them to get the acknowledgements in parallel</w:t>
       </w:r>
-      <w:proofErr w:type="spellStart"/>
       <w:r>
         <w:rPr>
           <w:rFonts w:cs="Iskoola Pota"/>
+          <w:cs/>
         </w:rPr>
-        <w:t>Completable</w:t>
-      </w:r>
-      <w:proofErr w:type="spellEnd"/>
-      <w:r>
-        <w:rPr>
-          <w:rFonts w:cs="Iskoola Pota"/>
-        </w:rPr>
-        <w:t xml:space="preserve"> Futures of all jobs and join them to get the acknowledgements in parallel.</w:t>
+        <w:t>.</w:t>
       </w:r>
     </w:p>
     <w:p>
@@ -464,6 +461,10 @@
         <w:t xml:space="preserve"> app</w:t>
       </w:r>
       <w:r>
+        <w:rPr>
+          <w:rFonts w:cs="Iskoola Pota"/>
+          <w:cs/>
+        </w:rPr>
         <w:t>.</w:t>
       </w:r>
     </w:p>
@@ -478,32 +479,24 @@
       <w:r>
         <w:t xml:space="preserve">Test is only created for </w:t>
       </w:r>
-      <w:proofErr w:type="spellStart"/>
       <w:r>
         <w:t>MailServerConnector</w:t>
       </w:r>
-      <w:proofErr w:type="spellEnd"/>
       <w:r>
         <w:t xml:space="preserve"> which is send mail using</w:t>
       </w:r>
       <w:r>
-        <w:t xml:space="preserve"> </w:t>
-      </w:r>
-      <w:proofErr w:type="spellStart"/>
-      <w:r>
-        <w:t>JavaX</w:t>
-      </w:r>
-      <w:proofErr w:type="spellEnd"/>
-      <w:r>
-        <w:t xml:space="preserve"> mail</w:t>
+        <w:t xml:space="preserve"> JavaX mail</w:t>
       </w:r>
       <w:r>
-        <w:t xml:space="preserve"> </w:t>
+        <w:t xml:space="preserve"> only</w:t>
       </w:r>
-      <w:bookmarkStart w:id="0" w:name="_GoBack"/>
-      <w:bookmarkEnd w:id="0"/>
       <w:r>
-        <w:t>only.</w:t>
+        <w:rPr>
+          <w:rFonts w:cs="Iskoola Pota"/>
+          <w:cs/>
+        </w:rPr>
+        <w:t>.</w:t>
       </w:r>
     </w:p>
     <w:p/>
@@ -3115,7 +3108,7 @@
         <a:p>
           <a:r>
             <a:rPr lang="en-US"/>
-            <a:t>Juit</a:t>
+            <a:t>Junit</a:t>
           </a:r>
         </a:p>
       </dgm:t>
@@ -3586,7 +3579,7 @@
         <a:p>
           <a:r>
             <a:rPr lang="en-US"/>
-            <a:t>Juit</a:t>
+            <a:t>Junit</a:t>
           </a:r>
         </a:p>
       </dgm:t>
@@ -4849,7 +4842,7 @@
           </a:pPr>
           <a:r>
             <a:rPr lang="en-US" sz="2200" kern="1200"/>
-            <a:t>Juit</a:t>
+            <a:t>Junit</a:t>
           </a:r>
         </a:p>
       </dsp:txBody>
@@ -5921,7 +5914,7 @@
           </a:pPr>
           <a:r>
             <a:rPr lang="en-US" sz="2200" kern="1200"/>
-            <a:t>Juit</a:t>
+            <a:t>Junit</a:t>
           </a:r>
         </a:p>
       </dsp:txBody>
@@ -8960,7 +8953,7 @@
 </file>
 
 <file path=customXml/itemProps1.xml><?xml version="1.0" encoding="utf-8"?>
-<ds:datastoreItem xmlns:ds="http://schemas.openxmlformats.org/officeDocument/2006/customXml" ds:itemID="{8E132CEC-1B93-464C-9788-1AE9BA3A1F35}">
+<ds:datastoreItem xmlns:ds="http://schemas.openxmlformats.org/officeDocument/2006/customXml" ds:itemID="{A03954EE-21A5-4760-BF0B-8BABC5ADB7A3}">
   <ds:schemaRefs>
     <ds:schemaRef ds:uri="http://schemas.openxmlformats.org/officeDocument/2006/bibliography"/>
   </ds:schemaRefs>

</xml_diff>